<commit_message>
Latest slides, including DockerCon
</commit_message>
<xml_diff>
--- a/AzureContainerRegistry/AzureContainerRegistryOverview.docx
+++ b/AzureContainerRegistry/AzureContainerRegistryOverview.docx
@@ -1,6 +1,6 @@
 
 <file path=word/document.xml><?xml version="1.0" encoding="utf-8"?>
-<w:document xmlns:wpc="http://schemas.microsoft.com/office/word/2010/wordprocessingCanvas" xmlns:cx="http://schemas.microsoft.com/office/drawing/2014/chartex" xmlns:cx1="http://schemas.microsoft.com/office/drawing/2015/9/8/chartex" xmlns:cx2="http://schemas.microsoft.com/office/drawing/2015/10/21/chartex" xmlns:cx3="http://schemas.microsoft.com/office/drawing/2016/5/9/chartex" xmlns:cx4="http://schemas.microsoft.com/office/drawing/2016/5/10/chartex" xmlns:cx5="http://schemas.microsoft.com/office/drawing/2016/5/11/chartex" xmlns:mc="http://schemas.openxmlformats.org/markup-compatibility/2006" xmlns:o="urn:schemas-microsoft-com:office:office" xmlns:r="http://schemas.openxmlformats.org/officeDocument/2006/relationships" xmlns:m="http://schemas.openxmlformats.org/officeDocument/2006/math" xmlns:v="urn:schemas-microsoft-com:vml" xmlns:wp14="http://schemas.microsoft.com/office/word/2010/wordprocessingDrawing" xmlns:wp="http://schemas.openxmlformats.org/drawingml/2006/wordprocessingDrawing" xmlns:w10="urn:schemas-microsoft-com:office:word" xmlns:w="http://schemas.openxmlformats.org/wordprocessingml/2006/main" xmlns:w14="http://schemas.microsoft.com/office/word/2010/wordml" xmlns:w15="http://schemas.microsoft.com/office/word/2012/wordml" xmlns:w16se="http://schemas.microsoft.com/office/word/2015/wordml/symex" xmlns:wpg="http://schemas.microsoft.com/office/word/2010/wordprocessingGroup" xmlns:wpi="http://schemas.microsoft.com/office/word/2010/wordprocessingInk" xmlns:wne="http://schemas.microsoft.com/office/word/2006/wordml" xmlns:wps="http://schemas.microsoft.com/office/word/2010/wordprocessingShape" mc:Ignorable="w14 w15 w16se wp14">
+<w:document xmlns:wpc="http://schemas.microsoft.com/office/word/2010/wordprocessingCanvas" xmlns:cx="http://schemas.microsoft.com/office/drawing/2014/chartex" xmlns:cx1="http://schemas.microsoft.com/office/drawing/2015/9/8/chartex" xmlns:cx2="http://schemas.microsoft.com/office/drawing/2015/10/21/chartex" xmlns:cx3="http://schemas.microsoft.com/office/drawing/2016/5/9/chartex" xmlns:cx4="http://schemas.microsoft.com/office/drawing/2016/5/10/chartex" xmlns:cx5="http://schemas.microsoft.com/office/drawing/2016/5/11/chartex" xmlns:cx6="http://schemas.microsoft.com/office/drawing/2016/5/12/chartex" xmlns:cx7="http://schemas.microsoft.com/office/drawing/2016/5/13/chartex" xmlns:cx8="http://schemas.microsoft.com/office/drawing/2016/5/14/chartex" xmlns:mc="http://schemas.openxmlformats.org/markup-compatibility/2006" xmlns:o="urn:schemas-microsoft-com:office:office" xmlns:r="http://schemas.openxmlformats.org/officeDocument/2006/relationships" xmlns:m="http://schemas.openxmlformats.org/officeDocument/2006/math" xmlns:v="urn:schemas-microsoft-com:vml" xmlns:wp14="http://schemas.microsoft.com/office/word/2010/wordprocessingDrawing" xmlns:wp="http://schemas.openxmlformats.org/drawingml/2006/wordprocessingDrawing" xmlns:w10="urn:schemas-microsoft-com:office:word" xmlns:w="http://schemas.openxmlformats.org/wordprocessingml/2006/main" xmlns:w14="http://schemas.microsoft.com/office/word/2010/wordml" xmlns:w15="http://schemas.microsoft.com/office/word/2012/wordml" xmlns:w16se="http://schemas.microsoft.com/office/word/2015/wordml/symex" xmlns:wpg="http://schemas.microsoft.com/office/word/2010/wordprocessingGroup" xmlns:wpi="http://schemas.microsoft.com/office/word/2010/wordprocessingInk" xmlns:wne="http://schemas.microsoft.com/office/word/2006/wordml" xmlns:wps="http://schemas.microsoft.com/office/word/2010/wordprocessingShape" mc:Ignorable="w14 w15 w16se wp14">
   <w:body>
     <w:p>
       <w:pPr>
@@ -1168,14 +1168,7 @@
                 <w:rFonts w:ascii="Consolas" w:hAnsi="Consolas"/>
                 <w:b/>
               </w:rPr>
-              <w:t>docker tag helloworld AzureDevEx-microsoft.azurecr.io/</w:t>
-            </w:r>
-            <w:r>
-              <w:rPr>
-                <w:rFonts w:ascii="Consolas" w:hAnsi="Consolas"/>
-                <w:b/>
-              </w:rPr>
-              <w:t>marketing/2016campaign/web</w:t>
+              <w:t>docker tag helloworld AzureDevEx-microsoft.azurecr.io/marketing/2016campaign/web</w:t>
             </w:r>
           </w:p>
           <w:p>
@@ -1232,21 +1225,7 @@
                 <w:rFonts w:ascii="Consolas" w:hAnsi="Consolas"/>
                 <w:b/>
               </w:rPr>
-              <w:t xml:space="preserve">docker </w:t>
-            </w:r>
-            <w:r>
-              <w:rPr>
-                <w:rFonts w:ascii="Consolas" w:hAnsi="Consolas"/>
-                <w:b/>
-              </w:rPr>
-              <w:t xml:space="preserve">push </w:t>
-            </w:r>
-            <w:r>
-              <w:rPr>
-                <w:rFonts w:ascii="Consolas" w:hAnsi="Consolas"/>
-                <w:b/>
-              </w:rPr>
-              <w:t>AzureDevEx-microsoft.azurecr.io/marketing/2016campaign/web</w:t>
+              <w:t>docker push AzureDevEx-microsoft.azurecr.io/marketing/2016campaign/web</w:t>
             </w:r>
           </w:p>
         </w:tc>
@@ -1428,9 +1407,9 @@
         <w:tblLook w:val="04A0" w:firstRow="1" w:lastRow="0" w:firstColumn="1" w:lastColumn="0" w:noHBand="0" w:noVBand="1"/>
       </w:tblPr>
       <w:tblGrid>
-        <w:gridCol w:w="3816"/>
-        <w:gridCol w:w="7786"/>
-        <w:gridCol w:w="6002"/>
+        <w:gridCol w:w="2121"/>
+        <w:gridCol w:w="11707"/>
+        <w:gridCol w:w="3776"/>
       </w:tblGrid>
       <w:tr>
         <w:tc>
@@ -1543,7 +1522,7 @@
                 <w:rFonts w:ascii="Consolas" w:hAnsi="Consolas"/>
                 <w:b/>
               </w:rPr>
-              <w:t>az acr create -n azuredevx2 -g stevelas_eastus -l eastus --enable-admin</w:t>
+              <w:t>az acr create -l southcentralus -n stevelas3 -g deleteme --admin-enabled true</w:t>
             </w:r>
           </w:p>
         </w:tc>
@@ -1586,14 +1565,21 @@
                 <w:rFonts w:ascii="Consolas" w:hAnsi="Consolas"/>
                 <w:b/>
               </w:rPr>
-              <w:t xml:space="preserve">az ad sp create-for-rbac </w:t>
-            </w:r>
-            <w:r>
-              <w:rPr>
-                <w:rFonts w:ascii="Consolas" w:hAnsi="Consolas"/>
-                <w:b/>
-              </w:rPr>
-              <w:t>…</w:t>
+              <w:t>az ad sp create-for-rbac --scopes /subscriptions/daae1e1a-63dc-454f-825d-b39289070f79/resourcegroups/deleteme/providers/Microsoft.ContainerRegistry/registries/stevelas3 --role Owner --password passw</w:t>
+            </w:r>
+            <w:r>
+              <w:rPr>
+                <w:rFonts w:ascii="Consolas" w:hAnsi="Consolas"/>
+                <w:b/>
+              </w:rPr>
+              <w:t>0</w:t>
+            </w:r>
+            <w:r>
+              <w:rPr>
+                <w:rFonts w:ascii="Consolas" w:hAnsi="Consolas"/>
+                <w:b/>
+              </w:rPr>
+              <w:t>rd</w:t>
             </w:r>
           </w:p>
         </w:tc>
@@ -1638,7 +1624,14 @@
                 <w:rFonts w:ascii="Consolas" w:hAnsi="Consolas"/>
                 <w:b/>
               </w:rPr>
-              <w:t>z acr credential show -n azuredevex</w:t>
+              <w:t xml:space="preserve">z acr credential show -n </w:t>
+            </w:r>
+            <w:r>
+              <w:rPr>
+                <w:rFonts w:ascii="Consolas" w:hAnsi="Consolas"/>
+                <w:b/>
+              </w:rPr>
+              <w:t>stevelas3</w:t>
             </w:r>
           </w:p>
         </w:tc>
@@ -1676,7 +1669,29 @@
                 <w:rFonts w:ascii="Consolas" w:hAnsi="Consolas"/>
                 <w:b/>
               </w:rPr>
-              <w:t>az acr repository list -n bikesharingtest</w:t>
+              <w:t xml:space="preserve">az acr repository list -n </w:t>
+            </w:r>
+            <w:r>
+              <w:rPr>
+                <w:rFonts w:ascii="Consolas" w:hAnsi="Consolas"/>
+                <w:b/>
+              </w:rPr>
+              <w:t>stevelas3</w:t>
+            </w:r>
+          </w:p>
+          <w:p>
+            <w:pPr>
+              <w:rPr>
+                <w:rFonts w:ascii="Consolas" w:hAnsi="Consolas"/>
+                <w:b/>
+              </w:rPr>
+            </w:pPr>
+            <w:r>
+              <w:rPr>
+                <w:rFonts w:ascii="Consolas" w:hAnsi="Consolas"/>
+                <w:b/>
+              </w:rPr>
+              <w:t>az acr repository list -n dockerdemos</w:t>
             </w:r>
           </w:p>
         </w:tc>
@@ -1714,14 +1729,7 @@
                 <w:rFonts w:ascii="Consolas" w:hAnsi="Consolas"/>
                 <w:b/>
               </w:rPr>
-              <w:t>az acr repository show-tags -n bi</w:t>
-            </w:r>
-            <w:r>
-              <w:rPr>
-                <w:rFonts w:ascii="Consolas" w:hAnsi="Consolas"/>
-                <w:b/>
-              </w:rPr>
-              <w:t>kesharingtest --repository web</w:t>
+              <w:t>az acr repository show-tags -n dockerdemos --repository bikesharing.campaign</w:t>
             </w:r>
           </w:p>
         </w:tc>
@@ -1786,7 +1794,6 @@
                 <w:sz w:val="56"/>
               </w:rPr>
             </w:pPr>
-            <w:bookmarkStart w:id="0" w:name="_GoBack" w:colFirst="0" w:colLast="0"/>
             <w:r>
               <w:rPr>
                 <w:rFonts w:ascii="Consolas" w:hAnsi="Consolas"/>
@@ -1817,7 +1824,15 @@
                 <w:b/>
                 <w:sz w:val="56"/>
               </w:rPr>
-              <w:t>Add AzureDevEx</w:t>
+              <w:t xml:space="preserve">Add </w:t>
+            </w:r>
+            <w:r>
+              <w:rPr>
+                <w:rFonts w:ascii="Consolas" w:hAnsi="Consolas"/>
+                <w:b/>
+                <w:sz w:val="56"/>
+              </w:rPr>
+              <w:t>SteveLas3</w:t>
             </w:r>
           </w:p>
         </w:tc>
@@ -1841,7 +1856,23 @@
                 <w:b/>
                 <w:sz w:val="56"/>
               </w:rPr>
-              <w:t>Browse BikeSharingTest in Portal</w:t>
+              <w:t xml:space="preserve">Browse </w:t>
+            </w:r>
+            <w:r>
+              <w:rPr>
+                <w:rFonts w:ascii="Consolas" w:hAnsi="Consolas"/>
+                <w:b/>
+                <w:sz w:val="56"/>
+              </w:rPr>
+              <w:t xml:space="preserve">SteveLas3 </w:t>
+            </w:r>
+            <w:r>
+              <w:rPr>
+                <w:rFonts w:ascii="Consolas" w:hAnsi="Consolas"/>
+                <w:b/>
+                <w:sz w:val="56"/>
+              </w:rPr>
+              <w:t>in Portal</w:t>
             </w:r>
           </w:p>
         </w:tc>
@@ -1865,58 +1896,7 @@
                 <w:b/>
                 <w:sz w:val="56"/>
               </w:rPr>
-              <w:t>Click Overview</w:t>
-            </w:r>
-          </w:p>
-          <w:p>
-            <w:pPr>
-              <w:rPr>
-                <w:rFonts w:ascii="Consolas" w:hAnsi="Consolas"/>
-                <w:b/>
-                <w:sz w:val="56"/>
-              </w:rPr>
-            </w:pPr>
-            <w:r>
-              <w:rPr>
-                <w:rFonts w:ascii="Consolas" w:hAnsi="Consolas"/>
-                <w:b/>
-                <w:sz w:val="56"/>
-              </w:rPr>
-              <w:t>Login URL</w:t>
-            </w:r>
-          </w:p>
-          <w:p>
-            <w:pPr>
-              <w:rPr>
-                <w:rFonts w:ascii="Consolas" w:hAnsi="Consolas"/>
-                <w:b/>
-                <w:sz w:val="56"/>
-              </w:rPr>
-            </w:pPr>
-            <w:r>
-              <w:rPr>
-                <w:rFonts w:ascii="Consolas" w:hAnsi="Consolas"/>
-                <w:b/>
-                <w:sz w:val="56"/>
-              </w:rPr>
-              <w:t>Access Keys</w:t>
-            </w:r>
-          </w:p>
-          <w:p>
-            <w:pPr>
-              <w:rPr>
-                <w:rFonts w:ascii="Consolas" w:hAnsi="Consolas"/>
-                <w:b/>
-                <w:sz w:val="56"/>
-              </w:rPr>
-            </w:pPr>
-            <w:r>
-              <w:rPr>
-                <w:rFonts w:ascii="Consolas" w:hAnsi="Consolas"/>
-                <w:b/>
-                <w:sz w:val="56"/>
-              </w:rPr>
-              <w:t>Access control (IAM)</w:t>
+              <w:t>Browse DockerDemos in portal</w:t>
             </w:r>
           </w:p>
         </w:tc>
@@ -1940,6 +1920,279 @@
                 <w:b/>
                 <w:sz w:val="56"/>
               </w:rPr>
+              <w:t>Click Overview</w:t>
+            </w:r>
+          </w:p>
+          <w:p>
+            <w:pPr>
+              <w:rPr>
+                <w:rFonts w:ascii="Consolas" w:hAnsi="Consolas"/>
+                <w:b/>
+                <w:sz w:val="56"/>
+              </w:rPr>
+            </w:pPr>
+            <w:r>
+              <w:rPr>
+                <w:rFonts w:ascii="Consolas" w:hAnsi="Consolas"/>
+                <w:b/>
+                <w:sz w:val="56"/>
+              </w:rPr>
+              <w:t>Login URL</w:t>
+            </w:r>
+          </w:p>
+          <w:p>
+            <w:pPr>
+              <w:rPr>
+                <w:rFonts w:ascii="Consolas" w:hAnsi="Consolas"/>
+                <w:b/>
+                <w:sz w:val="56"/>
+              </w:rPr>
+            </w:pPr>
+            <w:r>
+              <w:rPr>
+                <w:rFonts w:ascii="Consolas" w:hAnsi="Consolas"/>
+                <w:b/>
+                <w:sz w:val="56"/>
+              </w:rPr>
+              <w:t>Access Keys</w:t>
+            </w:r>
+          </w:p>
+          <w:p>
+            <w:pPr>
+              <w:rPr>
+                <w:rFonts w:ascii="Consolas" w:hAnsi="Consolas"/>
+                <w:b/>
+                <w:sz w:val="56"/>
+              </w:rPr>
+            </w:pPr>
+            <w:r>
+              <w:rPr>
+                <w:rFonts w:ascii="Consolas" w:hAnsi="Consolas"/>
+                <w:b/>
+                <w:sz w:val="56"/>
+              </w:rPr>
+              <w:t>Access control (IAM)</w:t>
+            </w:r>
+          </w:p>
+        </w:tc>
+      </w:tr>
+      <w:tr>
+        <w:tc>
+          <w:tcPr>
+            <w:tcW w:w="14665" w:type="dxa"/>
+          </w:tcPr>
+          <w:p>
+            <w:pPr>
+              <w:rPr>
+                <w:rFonts w:ascii="Consolas" w:hAnsi="Consolas"/>
+                <w:b/>
+                <w:sz w:val="56"/>
+              </w:rPr>
+            </w:pPr>
+            <w:r>
+              <w:rPr>
+                <w:rFonts w:ascii="Consolas" w:hAnsi="Consolas"/>
+                <w:b/>
+                <w:sz w:val="56"/>
+              </w:rPr>
+              <w:t>Az acr list</w:t>
+            </w:r>
+          </w:p>
+        </w:tc>
+      </w:tr>
+      <w:tr>
+        <w:tc>
+          <w:tcPr>
+            <w:tcW w:w="14665" w:type="dxa"/>
+          </w:tcPr>
+          <w:p>
+            <w:pPr>
+              <w:rPr>
+                <w:rFonts w:ascii="Consolas" w:hAnsi="Consolas"/>
+                <w:b/>
+                <w:sz w:val="56"/>
+              </w:rPr>
+            </w:pPr>
+            <w:bookmarkStart w:id="0" w:name="_GoBack"/>
+            <w:r>
+              <w:rPr>
+                <w:rFonts w:ascii="Consolas" w:hAnsi="Consolas"/>
+                <w:b/>
+                <w:sz w:val="56"/>
+              </w:rPr>
+              <w:t xml:space="preserve">az acr create -n stevelas3 </w:t>
+            </w:r>
+          </w:p>
+          <w:p>
+            <w:pPr>
+              <w:rPr>
+                <w:rFonts w:ascii="Consolas" w:hAnsi="Consolas"/>
+                <w:b/>
+                <w:sz w:val="56"/>
+              </w:rPr>
+            </w:pPr>
+            <w:r>
+              <w:rPr>
+                <w:rFonts w:ascii="Consolas" w:hAnsi="Consolas"/>
+                <w:b/>
+                <w:sz w:val="56"/>
+              </w:rPr>
+              <w:t xml:space="preserve">  </w:t>
+            </w:r>
+            <w:r>
+              <w:rPr>
+                <w:rFonts w:ascii="Consolas" w:hAnsi="Consolas"/>
+                <w:b/>
+                <w:sz w:val="56"/>
+              </w:rPr>
+              <w:t xml:space="preserve">-l </w:t>
+            </w:r>
+            <w:r>
+              <w:rPr>
+                <w:rFonts w:ascii="Consolas" w:hAnsi="Consolas"/>
+                <w:b/>
+                <w:sz w:val="56"/>
+              </w:rPr>
+              <w:t>westus</w:t>
+            </w:r>
+            <w:r>
+              <w:rPr>
+                <w:rFonts w:ascii="Consolas" w:hAnsi="Consolas"/>
+                <w:b/>
+                <w:sz w:val="56"/>
+              </w:rPr>
+              <w:t xml:space="preserve"> </w:t>
+            </w:r>
+          </w:p>
+          <w:p>
+            <w:pPr>
+              <w:rPr>
+                <w:rFonts w:ascii="Consolas" w:hAnsi="Consolas"/>
+                <w:b/>
+                <w:sz w:val="56"/>
+              </w:rPr>
+            </w:pPr>
+            <w:r>
+              <w:rPr>
+                <w:rFonts w:ascii="Consolas" w:hAnsi="Consolas"/>
+                <w:b/>
+                <w:sz w:val="56"/>
+              </w:rPr>
+              <w:t xml:space="preserve">  </w:t>
+            </w:r>
+            <w:r>
+              <w:rPr>
+                <w:rFonts w:ascii="Consolas" w:hAnsi="Consolas"/>
+                <w:b/>
+                <w:sz w:val="56"/>
+              </w:rPr>
+              <w:t xml:space="preserve">-g deleteme </w:t>
+            </w:r>
+          </w:p>
+          <w:p>
+            <w:pPr>
+              <w:rPr>
+                <w:rFonts w:ascii="Consolas" w:hAnsi="Consolas"/>
+                <w:b/>
+                <w:sz w:val="56"/>
+              </w:rPr>
+            </w:pPr>
+            <w:r>
+              <w:rPr>
+                <w:rFonts w:ascii="Consolas" w:hAnsi="Consolas"/>
+                <w:b/>
+                <w:sz w:val="56"/>
+              </w:rPr>
+              <w:t xml:space="preserve">  </w:t>
+            </w:r>
+            <w:r>
+              <w:rPr>
+                <w:rFonts w:ascii="Consolas" w:hAnsi="Consolas"/>
+                <w:b/>
+                <w:sz w:val="56"/>
+              </w:rPr>
+              <w:t>--admin-enabled true</w:t>
+            </w:r>
+            <w:bookmarkEnd w:id="0"/>
+          </w:p>
+        </w:tc>
+      </w:tr>
+      <w:tr>
+        <w:tc>
+          <w:tcPr>
+            <w:tcW w:w="14665" w:type="dxa"/>
+          </w:tcPr>
+          <w:p>
+            <w:pPr>
+              <w:rPr>
+                <w:rFonts w:ascii="Consolas" w:hAnsi="Consolas"/>
+                <w:b/>
+                <w:sz w:val="56"/>
+              </w:rPr>
+            </w:pPr>
+            <w:r>
+              <w:rPr>
+                <w:rFonts w:ascii="Consolas" w:hAnsi="Consolas"/>
+                <w:b/>
+                <w:sz w:val="56"/>
+              </w:rPr>
+              <w:t>Az ad sp create</w:t>
+            </w:r>
+            <w:r>
+              <w:rPr>
+                <w:rFonts w:ascii="Consolas" w:hAnsi="Consolas"/>
+                <w:b/>
+                <w:sz w:val="56"/>
+              </w:rPr>
+              <w:t>…</w:t>
+            </w:r>
+          </w:p>
+        </w:tc>
+      </w:tr>
+      <w:tr>
+        <w:tc>
+          <w:tcPr>
+            <w:tcW w:w="14665" w:type="dxa"/>
+          </w:tcPr>
+          <w:p>
+            <w:pPr>
+              <w:rPr>
+                <w:rFonts w:ascii="Consolas" w:hAnsi="Consolas"/>
+                <w:b/>
+                <w:sz w:val="56"/>
+              </w:rPr>
+            </w:pPr>
+            <w:r>
+              <w:rPr>
+                <w:rFonts w:ascii="Consolas" w:hAnsi="Consolas"/>
+                <w:b/>
+                <w:sz w:val="56"/>
+              </w:rPr>
+              <w:t>Copy username/password</w:t>
+            </w:r>
+          </w:p>
+        </w:tc>
+      </w:tr>
+      <w:tr>
+        <w:tc>
+          <w:tcPr>
+            <w:tcW w:w="14665" w:type="dxa"/>
+          </w:tcPr>
+          <w:p>
+            <w:pPr>
+              <w:rPr>
+                <w:rFonts w:ascii="Consolas" w:hAnsi="Consolas"/>
+                <w:b/>
+                <w:sz w:val="56"/>
+              </w:rPr>
+            </w:pPr>
+            <w:r>
+              <w:rPr>
+                <w:rFonts w:ascii="Consolas" w:hAnsi="Consolas"/>
+                <w:b/>
+                <w:sz w:val="56"/>
+              </w:rPr>
+              <w:lastRenderedPageBreak/>
               <w:t>PowerShell</w:t>
             </w:r>
           </w:p>
@@ -2078,7 +2331,7 @@
                 <w:b/>
                 <w:sz w:val="56"/>
               </w:rPr>
-              <w:t>Aka.ms/acr/manage</w:t>
+              <w:t>Browse Portal</w:t>
             </w:r>
           </w:p>
         </w:tc>
@@ -2102,42 +2355,7 @@
                 <w:b/>
                 <w:sz w:val="56"/>
               </w:rPr>
-              <w:lastRenderedPageBreak/>
-              <w:t>Show helloworld</w:t>
-            </w:r>
-          </w:p>
-          <w:p>
-            <w:pPr>
-              <w:rPr>
-                <w:rFonts w:ascii="Consolas" w:hAnsi="Consolas"/>
-                <w:b/>
-                <w:sz w:val="56"/>
-              </w:rPr>
-            </w:pPr>
-            <w:r>
-              <w:rPr>
-                <w:rFonts w:ascii="Consolas" w:hAnsi="Consolas"/>
-                <w:b/>
-                <w:sz w:val="56"/>
-              </w:rPr>
-              <w:t>Show bikesharingtest</w:t>
-            </w:r>
-          </w:p>
-          <w:p>
-            <w:pPr>
-              <w:rPr>
-                <w:rFonts w:ascii="Consolas" w:hAnsi="Consolas"/>
-                <w:b/>
-                <w:sz w:val="56"/>
-              </w:rPr>
-            </w:pPr>
-            <w:r>
-              <w:rPr>
-                <w:rFonts w:ascii="Consolas" w:hAnsi="Consolas"/>
-                <w:b/>
-                <w:sz w:val="56"/>
-              </w:rPr>
-              <w:t>Show Web w/tags</w:t>
+              <w:t>App Service</w:t>
             </w:r>
           </w:p>
         </w:tc>
@@ -2155,14 +2373,6 @@
                 <w:sz w:val="56"/>
               </w:rPr>
             </w:pPr>
-            <w:r>
-              <w:rPr>
-                <w:rFonts w:ascii="Consolas" w:hAnsi="Consolas"/>
-                <w:b/>
-                <w:sz w:val="56"/>
-              </w:rPr>
-              <w:t>Az acr list</w:t>
-            </w:r>
           </w:p>
         </w:tc>
       </w:tr>
@@ -2179,196 +2389,9 @@
                 <w:sz w:val="56"/>
               </w:rPr>
             </w:pPr>
-            <w:r>
-              <w:rPr>
-                <w:rFonts w:ascii="Consolas" w:hAnsi="Consolas"/>
-                <w:b/>
-                <w:sz w:val="56"/>
-              </w:rPr>
-              <w:t xml:space="preserve">az acr create -n azuredevx2 </w:t>
-            </w:r>
-            <w:r>
-              <w:rPr>
-                <w:rFonts w:ascii="Consolas" w:hAnsi="Consolas"/>
-                <w:b/>
-                <w:sz w:val="56"/>
-              </w:rPr>
-              <w:br/>
-            </w:r>
-            <w:r>
-              <w:rPr>
-                <w:rFonts w:ascii="Consolas" w:hAnsi="Consolas"/>
-                <w:b/>
-                <w:sz w:val="56"/>
-              </w:rPr>
-              <w:tab/>
-            </w:r>
-            <w:r>
-              <w:rPr>
-                <w:rFonts w:ascii="Consolas" w:hAnsi="Consolas"/>
-                <w:b/>
-                <w:sz w:val="56"/>
-              </w:rPr>
-              <w:t xml:space="preserve">-g stevelas_eastus </w:t>
-            </w:r>
-            <w:r>
-              <w:rPr>
-                <w:rFonts w:ascii="Consolas" w:hAnsi="Consolas"/>
-                <w:b/>
-                <w:sz w:val="56"/>
-              </w:rPr>
-              <w:br/>
-            </w:r>
-            <w:r>
-              <w:rPr>
-                <w:rFonts w:ascii="Consolas" w:hAnsi="Consolas"/>
-                <w:b/>
-                <w:sz w:val="56"/>
-              </w:rPr>
-              <w:tab/>
-            </w:r>
-            <w:r>
-              <w:rPr>
-                <w:rFonts w:ascii="Consolas" w:hAnsi="Consolas"/>
-                <w:b/>
-                <w:sz w:val="56"/>
-              </w:rPr>
-              <w:t>-l eastus --enable-admin</w:t>
-            </w:r>
           </w:p>
         </w:tc>
       </w:tr>
-      <w:tr>
-        <w:tc>
-          <w:tcPr>
-            <w:tcW w:w="14665" w:type="dxa"/>
-          </w:tcPr>
-          <w:p>
-            <w:pPr>
-              <w:rPr>
-                <w:rFonts w:ascii="Consolas" w:hAnsi="Consolas"/>
-                <w:b/>
-                <w:sz w:val="56"/>
-              </w:rPr>
-            </w:pPr>
-            <w:r>
-              <w:rPr>
-                <w:rFonts w:ascii="Consolas" w:hAnsi="Consolas"/>
-                <w:b/>
-                <w:sz w:val="56"/>
-              </w:rPr>
-              <w:t>Az ad sp create</w:t>
-            </w:r>
-          </w:p>
-        </w:tc>
-      </w:tr>
-      <w:tr>
-        <w:tc>
-          <w:tcPr>
-            <w:tcW w:w="14665" w:type="dxa"/>
-          </w:tcPr>
-          <w:p>
-            <w:pPr>
-              <w:rPr>
-                <w:rFonts w:ascii="Consolas" w:hAnsi="Consolas"/>
-                <w:b/>
-                <w:sz w:val="56"/>
-              </w:rPr>
-            </w:pPr>
-            <w:r>
-              <w:rPr>
-                <w:rFonts w:ascii="Consolas" w:hAnsi="Consolas"/>
-                <w:b/>
-                <w:sz w:val="56"/>
-              </w:rPr>
-              <w:t>Az acr credential show</w:t>
-            </w:r>
-          </w:p>
-        </w:tc>
-      </w:tr>
-      <w:tr>
-        <w:tc>
-          <w:tcPr>
-            <w:tcW w:w="14665" w:type="dxa"/>
-          </w:tcPr>
-          <w:p>
-            <w:pPr>
-              <w:rPr>
-                <w:rFonts w:ascii="Consolas" w:hAnsi="Consolas"/>
-                <w:b/>
-                <w:sz w:val="56"/>
-              </w:rPr>
-            </w:pPr>
-            <w:r>
-              <w:rPr>
-                <w:rFonts w:ascii="Consolas" w:hAnsi="Consolas"/>
-                <w:b/>
-                <w:sz w:val="56"/>
-              </w:rPr>
-              <w:t>az acr repository list -n bikesharingtest</w:t>
-            </w:r>
-          </w:p>
-        </w:tc>
-      </w:tr>
-      <w:tr>
-        <w:tc>
-          <w:tcPr>
-            <w:tcW w:w="14665" w:type="dxa"/>
-          </w:tcPr>
-          <w:p>
-            <w:pPr>
-              <w:rPr>
-                <w:rFonts w:ascii="Consolas" w:hAnsi="Consolas"/>
-                <w:b/>
-                <w:sz w:val="56"/>
-              </w:rPr>
-            </w:pPr>
-            <w:r>
-              <w:rPr>
-                <w:rFonts w:ascii="Consolas" w:hAnsi="Consolas"/>
-                <w:b/>
-                <w:sz w:val="56"/>
-              </w:rPr>
-              <w:t xml:space="preserve">az acr repository show-tags </w:t>
-            </w:r>
-            <w:r>
-              <w:rPr>
-                <w:rFonts w:ascii="Consolas" w:hAnsi="Consolas"/>
-                <w:b/>
-                <w:sz w:val="56"/>
-              </w:rPr>
-              <w:br/>
-            </w:r>
-            <w:r>
-              <w:rPr>
-                <w:rFonts w:ascii="Consolas" w:hAnsi="Consolas"/>
-                <w:b/>
-                <w:sz w:val="56"/>
-              </w:rPr>
-              <w:tab/>
-              <w:t xml:space="preserve">-n bikesharingtest </w:t>
-            </w:r>
-            <w:r>
-              <w:rPr>
-                <w:rFonts w:ascii="Consolas" w:hAnsi="Consolas"/>
-                <w:b/>
-                <w:sz w:val="56"/>
-              </w:rPr>
-              <w:br/>
-            </w:r>
-            <w:r>
-              <w:rPr>
-                <w:rFonts w:ascii="Consolas" w:hAnsi="Consolas"/>
-                <w:b/>
-                <w:sz w:val="56"/>
-              </w:rPr>
-              <w:tab/>
-              <w:t>--repository web</w:t>
-            </w:r>
-          </w:p>
-        </w:tc>
-      </w:tr>
-      <w:bookmarkEnd w:id="0"/>
     </w:tbl>
     <w:p>
       <w:pPr>
@@ -2387,7 +2410,7 @@
 </file>
 
 <file path=word/endnotes.xml><?xml version="1.0" encoding="utf-8"?>
-<w:endnotes xmlns:wpc="http://schemas.microsoft.com/office/word/2010/wordprocessingCanvas" xmlns:cx="http://schemas.microsoft.com/office/drawing/2014/chartex" xmlns:cx1="http://schemas.microsoft.com/office/drawing/2015/9/8/chartex" xmlns:cx2="http://schemas.microsoft.com/office/drawing/2015/10/21/chartex" xmlns:cx3="http://schemas.microsoft.com/office/drawing/2016/5/9/chartex" xmlns:cx4="http://schemas.microsoft.com/office/drawing/2016/5/10/chartex" xmlns:cx5="http://schemas.microsoft.com/office/drawing/2016/5/11/chartex" xmlns:mc="http://schemas.openxmlformats.org/markup-compatibility/2006" xmlns:o="urn:schemas-microsoft-com:office:office" xmlns:r="http://schemas.openxmlformats.org/officeDocument/2006/relationships" xmlns:m="http://schemas.openxmlformats.org/officeDocument/2006/math" xmlns:v="urn:schemas-microsoft-com:vml" xmlns:wp14="http://schemas.microsoft.com/office/word/2010/wordprocessingDrawing" xmlns:wp="http://schemas.openxmlformats.org/drawingml/2006/wordprocessingDrawing" xmlns:w10="urn:schemas-microsoft-com:office:word" xmlns:w="http://schemas.openxmlformats.org/wordprocessingml/2006/main" xmlns:w14="http://schemas.microsoft.com/office/word/2010/wordml" xmlns:w15="http://schemas.microsoft.com/office/word/2012/wordml" xmlns:w16se="http://schemas.microsoft.com/office/word/2015/wordml/symex" xmlns:wpg="http://schemas.microsoft.com/office/word/2010/wordprocessingGroup" xmlns:wpi="http://schemas.microsoft.com/office/word/2010/wordprocessingInk" xmlns:wne="http://schemas.microsoft.com/office/word/2006/wordml" xmlns:wps="http://schemas.microsoft.com/office/word/2010/wordprocessingShape" mc:Ignorable="w14 w15 w16se wp14">
+<w:endnotes xmlns:wpc="http://schemas.microsoft.com/office/word/2010/wordprocessingCanvas" xmlns:cx="http://schemas.microsoft.com/office/drawing/2014/chartex" xmlns:cx1="http://schemas.microsoft.com/office/drawing/2015/9/8/chartex" xmlns:cx2="http://schemas.microsoft.com/office/drawing/2015/10/21/chartex" xmlns:cx3="http://schemas.microsoft.com/office/drawing/2016/5/9/chartex" xmlns:cx4="http://schemas.microsoft.com/office/drawing/2016/5/10/chartex" xmlns:cx5="http://schemas.microsoft.com/office/drawing/2016/5/11/chartex" xmlns:cx6="http://schemas.microsoft.com/office/drawing/2016/5/12/chartex" xmlns:cx7="http://schemas.microsoft.com/office/drawing/2016/5/13/chartex" xmlns:cx8="http://schemas.microsoft.com/office/drawing/2016/5/14/chartex" xmlns:mc="http://schemas.openxmlformats.org/markup-compatibility/2006" xmlns:o="urn:schemas-microsoft-com:office:office" xmlns:r="http://schemas.openxmlformats.org/officeDocument/2006/relationships" xmlns:m="http://schemas.openxmlformats.org/officeDocument/2006/math" xmlns:v="urn:schemas-microsoft-com:vml" xmlns:wp14="http://schemas.microsoft.com/office/word/2010/wordprocessingDrawing" xmlns:wp="http://schemas.openxmlformats.org/drawingml/2006/wordprocessingDrawing" xmlns:w10="urn:schemas-microsoft-com:office:word" xmlns:w="http://schemas.openxmlformats.org/wordprocessingml/2006/main" xmlns:w14="http://schemas.microsoft.com/office/word/2010/wordml" xmlns:w15="http://schemas.microsoft.com/office/word/2012/wordml" xmlns:w16se="http://schemas.microsoft.com/office/word/2015/wordml/symex" xmlns:wpg="http://schemas.microsoft.com/office/word/2010/wordprocessingGroup" xmlns:wpi="http://schemas.microsoft.com/office/word/2010/wordprocessingInk" xmlns:wne="http://schemas.microsoft.com/office/word/2006/wordml" xmlns:wps="http://schemas.microsoft.com/office/word/2010/wordprocessingShape" mc:Ignorable="w14 w15 w16se wp14">
   <w:endnote w:type="separator" w:id="-1">
     <w:p>
       <w:pPr>
@@ -2412,7 +2435,7 @@
 </file>
 
 <file path=word/footer1.xml><?xml version="1.0" encoding="utf-8"?>
-<w:ftr xmlns:wpc="http://schemas.microsoft.com/office/word/2010/wordprocessingCanvas" xmlns:cx="http://schemas.microsoft.com/office/drawing/2014/chartex" xmlns:cx1="http://schemas.microsoft.com/office/drawing/2015/9/8/chartex" xmlns:cx2="http://schemas.microsoft.com/office/drawing/2015/10/21/chartex" xmlns:cx3="http://schemas.microsoft.com/office/drawing/2016/5/9/chartex" xmlns:cx4="http://schemas.microsoft.com/office/drawing/2016/5/10/chartex" xmlns:cx5="http://schemas.microsoft.com/office/drawing/2016/5/11/chartex" xmlns:mc="http://schemas.openxmlformats.org/markup-compatibility/2006" xmlns:o="urn:schemas-microsoft-com:office:office" xmlns:r="http://schemas.openxmlformats.org/officeDocument/2006/relationships" xmlns:m="http://schemas.openxmlformats.org/officeDocument/2006/math" xmlns:v="urn:schemas-microsoft-com:vml" xmlns:wp14="http://schemas.microsoft.com/office/word/2010/wordprocessingDrawing" xmlns:wp="http://schemas.openxmlformats.org/drawingml/2006/wordprocessingDrawing" xmlns:w10="urn:schemas-microsoft-com:office:word" xmlns:w="http://schemas.openxmlformats.org/wordprocessingml/2006/main" xmlns:w14="http://schemas.microsoft.com/office/word/2010/wordml" xmlns:w15="http://schemas.microsoft.com/office/word/2012/wordml" xmlns:w16se="http://schemas.microsoft.com/office/word/2015/wordml/symex" xmlns:wpg="http://schemas.microsoft.com/office/word/2010/wordprocessingGroup" xmlns:wpi="http://schemas.microsoft.com/office/word/2010/wordprocessingInk" xmlns:wne="http://schemas.microsoft.com/office/word/2006/wordml" xmlns:wps="http://schemas.microsoft.com/office/word/2010/wordprocessingShape" mc:Ignorable="w14 w15 w16se wp14">
+<w:ftr xmlns:wpc="http://schemas.microsoft.com/office/word/2010/wordprocessingCanvas" xmlns:cx="http://schemas.microsoft.com/office/drawing/2014/chartex" xmlns:cx1="http://schemas.microsoft.com/office/drawing/2015/9/8/chartex" xmlns:cx2="http://schemas.microsoft.com/office/drawing/2015/10/21/chartex" xmlns:cx3="http://schemas.microsoft.com/office/drawing/2016/5/9/chartex" xmlns:cx4="http://schemas.microsoft.com/office/drawing/2016/5/10/chartex" xmlns:cx5="http://schemas.microsoft.com/office/drawing/2016/5/11/chartex" xmlns:cx6="http://schemas.microsoft.com/office/drawing/2016/5/12/chartex" xmlns:cx7="http://schemas.microsoft.com/office/drawing/2016/5/13/chartex" xmlns:cx8="http://schemas.microsoft.com/office/drawing/2016/5/14/chartex" xmlns:mc="http://schemas.openxmlformats.org/markup-compatibility/2006" xmlns:o="urn:schemas-microsoft-com:office:office" xmlns:r="http://schemas.openxmlformats.org/officeDocument/2006/relationships" xmlns:m="http://schemas.openxmlformats.org/officeDocument/2006/math" xmlns:v="urn:schemas-microsoft-com:vml" xmlns:wp14="http://schemas.microsoft.com/office/word/2010/wordprocessingDrawing" xmlns:wp="http://schemas.openxmlformats.org/drawingml/2006/wordprocessingDrawing" xmlns:w10="urn:schemas-microsoft-com:office:word" xmlns:w="http://schemas.openxmlformats.org/wordprocessingml/2006/main" xmlns:w14="http://schemas.microsoft.com/office/word/2010/wordml" xmlns:w15="http://schemas.microsoft.com/office/word/2012/wordml" xmlns:w16se="http://schemas.microsoft.com/office/word/2015/wordml/symex" xmlns:wpg="http://schemas.microsoft.com/office/word/2010/wordprocessingGroup" xmlns:wpi="http://schemas.microsoft.com/office/word/2010/wordprocessingInk" xmlns:wne="http://schemas.microsoft.com/office/word/2006/wordml" xmlns:wps="http://schemas.microsoft.com/office/word/2010/wordprocessingShape" mc:Ignorable="w14 w15 w16se wp14">
   <w:p>
     <w:pPr>
       <w:pStyle w:val="Footer"/>
@@ -2551,7 +2574,7 @@
         <w:sz w:val="20"/>
         <w:szCs w:val="20"/>
       </w:rPr>
-      <w:t>1</w:t>
+      <w:t>4</w:t>
     </w:r>
     <w:r>
       <w:rPr>
@@ -2568,7 +2591,7 @@
 </file>
 
 <file path=word/footnotes.xml><?xml version="1.0" encoding="utf-8"?>
-<w:footnotes xmlns:wpc="http://schemas.microsoft.com/office/word/2010/wordprocessingCanvas" xmlns:cx="http://schemas.microsoft.com/office/drawing/2014/chartex" xmlns:cx1="http://schemas.microsoft.com/office/drawing/2015/9/8/chartex" xmlns:cx2="http://schemas.microsoft.com/office/drawing/2015/10/21/chartex" xmlns:cx3="http://schemas.microsoft.com/office/drawing/2016/5/9/chartex" xmlns:cx4="http://schemas.microsoft.com/office/drawing/2016/5/10/chartex" xmlns:cx5="http://schemas.microsoft.com/office/drawing/2016/5/11/chartex" xmlns:mc="http://schemas.openxmlformats.org/markup-compatibility/2006" xmlns:o="urn:schemas-microsoft-com:office:office" xmlns:r="http://schemas.openxmlformats.org/officeDocument/2006/relationships" xmlns:m="http://schemas.openxmlformats.org/officeDocument/2006/math" xmlns:v="urn:schemas-microsoft-com:vml" xmlns:wp14="http://schemas.microsoft.com/office/word/2010/wordprocessingDrawing" xmlns:wp="http://schemas.openxmlformats.org/drawingml/2006/wordprocessingDrawing" xmlns:w10="urn:schemas-microsoft-com:office:word" xmlns:w="http://schemas.openxmlformats.org/wordprocessingml/2006/main" xmlns:w14="http://schemas.microsoft.com/office/word/2010/wordml" xmlns:w15="http://schemas.microsoft.com/office/word/2012/wordml" xmlns:w16se="http://schemas.microsoft.com/office/word/2015/wordml/symex" xmlns:wpg="http://schemas.microsoft.com/office/word/2010/wordprocessingGroup" xmlns:wpi="http://schemas.microsoft.com/office/word/2010/wordprocessingInk" xmlns:wne="http://schemas.microsoft.com/office/word/2006/wordml" xmlns:wps="http://schemas.microsoft.com/office/word/2010/wordprocessingShape" mc:Ignorable="w14 w15 w16se wp14">
+<w:footnotes xmlns:wpc="http://schemas.microsoft.com/office/word/2010/wordprocessingCanvas" xmlns:cx="http://schemas.microsoft.com/office/drawing/2014/chartex" xmlns:cx1="http://schemas.microsoft.com/office/drawing/2015/9/8/chartex" xmlns:cx2="http://schemas.microsoft.com/office/drawing/2015/10/21/chartex" xmlns:cx3="http://schemas.microsoft.com/office/drawing/2016/5/9/chartex" xmlns:cx4="http://schemas.microsoft.com/office/drawing/2016/5/10/chartex" xmlns:cx5="http://schemas.microsoft.com/office/drawing/2016/5/11/chartex" xmlns:cx6="http://schemas.microsoft.com/office/drawing/2016/5/12/chartex" xmlns:cx7="http://schemas.microsoft.com/office/drawing/2016/5/13/chartex" xmlns:cx8="http://schemas.microsoft.com/office/drawing/2016/5/14/chartex" xmlns:mc="http://schemas.openxmlformats.org/markup-compatibility/2006" xmlns:o="urn:schemas-microsoft-com:office:office" xmlns:r="http://schemas.openxmlformats.org/officeDocument/2006/relationships" xmlns:m="http://schemas.openxmlformats.org/officeDocument/2006/math" xmlns:v="urn:schemas-microsoft-com:vml" xmlns:wp14="http://schemas.microsoft.com/office/word/2010/wordprocessingDrawing" xmlns:wp="http://schemas.openxmlformats.org/drawingml/2006/wordprocessingDrawing" xmlns:w10="urn:schemas-microsoft-com:office:word" xmlns:w="http://schemas.openxmlformats.org/wordprocessingml/2006/main" xmlns:w14="http://schemas.microsoft.com/office/word/2010/wordml" xmlns:w15="http://schemas.microsoft.com/office/word/2012/wordml" xmlns:w16se="http://schemas.microsoft.com/office/word/2015/wordml/symex" xmlns:wpg="http://schemas.microsoft.com/office/word/2010/wordprocessingGroup" xmlns:wpi="http://schemas.microsoft.com/office/word/2010/wordprocessingInk" xmlns:wne="http://schemas.microsoft.com/office/word/2006/wordml" xmlns:wps="http://schemas.microsoft.com/office/word/2010/wordprocessingShape" mc:Ignorable="w14 w15 w16se wp14">
   <w:footnote w:type="separator" w:id="-1">
     <w:p>
       <w:pPr>
@@ -2593,7 +2616,7 @@
 </file>
 
 <file path=word/numbering.xml><?xml version="1.0" encoding="utf-8"?>
-<w:numbering xmlns:wpc="http://schemas.microsoft.com/office/word/2010/wordprocessingCanvas" xmlns:cx="http://schemas.microsoft.com/office/drawing/2014/chartex" xmlns:cx1="http://schemas.microsoft.com/office/drawing/2015/9/8/chartex" xmlns:cx2="http://schemas.microsoft.com/office/drawing/2015/10/21/chartex" xmlns:cx3="http://schemas.microsoft.com/office/drawing/2016/5/9/chartex" xmlns:cx4="http://schemas.microsoft.com/office/drawing/2016/5/10/chartex" xmlns:cx5="http://schemas.microsoft.com/office/drawing/2016/5/11/chartex" xmlns:mc="http://schemas.openxmlformats.org/markup-compatibility/2006" xmlns:o="urn:schemas-microsoft-com:office:office" xmlns:r="http://schemas.openxmlformats.org/officeDocument/2006/relationships" xmlns:m="http://schemas.openxmlformats.org/officeDocument/2006/math" xmlns:v="urn:schemas-microsoft-com:vml" xmlns:wp14="http://schemas.microsoft.com/office/word/2010/wordprocessingDrawing" xmlns:wp="http://schemas.openxmlformats.org/drawingml/2006/wordprocessingDrawing" xmlns:w10="urn:schemas-microsoft-com:office:word" xmlns:w="http://schemas.openxmlformats.org/wordprocessingml/2006/main" xmlns:w14="http://schemas.microsoft.com/office/word/2010/wordml" xmlns:w15="http://schemas.microsoft.com/office/word/2012/wordml" xmlns:w16se="http://schemas.microsoft.com/office/word/2015/wordml/symex" xmlns:wpg="http://schemas.microsoft.com/office/word/2010/wordprocessingGroup" xmlns:wpi="http://schemas.microsoft.com/office/word/2010/wordprocessingInk" xmlns:wne="http://schemas.microsoft.com/office/word/2006/wordml" xmlns:wps="http://schemas.microsoft.com/office/word/2010/wordprocessingShape" mc:Ignorable="w14 w15 w16se wp14">
+<w:numbering xmlns:wpc="http://schemas.microsoft.com/office/word/2010/wordprocessingCanvas" xmlns:cx="http://schemas.microsoft.com/office/drawing/2014/chartex" xmlns:cx1="http://schemas.microsoft.com/office/drawing/2015/9/8/chartex" xmlns:cx2="http://schemas.microsoft.com/office/drawing/2015/10/21/chartex" xmlns:cx3="http://schemas.microsoft.com/office/drawing/2016/5/9/chartex" xmlns:cx4="http://schemas.microsoft.com/office/drawing/2016/5/10/chartex" xmlns:cx5="http://schemas.microsoft.com/office/drawing/2016/5/11/chartex" xmlns:cx6="http://schemas.microsoft.com/office/drawing/2016/5/12/chartex" xmlns:cx7="http://schemas.microsoft.com/office/drawing/2016/5/13/chartex" xmlns:cx8="http://schemas.microsoft.com/office/drawing/2016/5/14/chartex" xmlns:mc="http://schemas.openxmlformats.org/markup-compatibility/2006" xmlns:o="urn:schemas-microsoft-com:office:office" xmlns:r="http://schemas.openxmlformats.org/officeDocument/2006/relationships" xmlns:m="http://schemas.openxmlformats.org/officeDocument/2006/math" xmlns:v="urn:schemas-microsoft-com:vml" xmlns:wp14="http://schemas.microsoft.com/office/word/2010/wordprocessingDrawing" xmlns:wp="http://schemas.openxmlformats.org/drawingml/2006/wordprocessingDrawing" xmlns:w10="urn:schemas-microsoft-com:office:word" xmlns:w="http://schemas.openxmlformats.org/wordprocessingml/2006/main" xmlns:w14="http://schemas.microsoft.com/office/word/2010/wordml" xmlns:w15="http://schemas.microsoft.com/office/word/2012/wordml" xmlns:w16se="http://schemas.microsoft.com/office/word/2015/wordml/symex" xmlns:wpg="http://schemas.microsoft.com/office/word/2010/wordprocessingGroup" xmlns:wpi="http://schemas.microsoft.com/office/word/2010/wordprocessingInk" xmlns:wne="http://schemas.microsoft.com/office/word/2006/wordml" xmlns:wps="http://schemas.microsoft.com/office/word/2010/wordprocessingShape" mc:Ignorable="w14 w15 w16se wp14">
   <w:abstractNum w:abstractNumId="0" w15:restartNumberingAfterBreak="0">
     <w:nsid w:val="0DD31C25"/>
     <w:multiLevelType w:val="hybridMultilevel"/>
@@ -4607,24 +4630,6 @@
 </file>
 
 <file path=customXml/item1.xml><?xml version="1.0" encoding="utf-8"?>
-<?mso-contentType ?>
-<FormTemplates xmlns="http://schemas.microsoft.com/sharepoint/v3/contenttype/forms">
-  <Display>DocumentLibraryForm</Display>
-  <Edit>DocumentLibraryForm</Edit>
-  <New>DocumentLibraryForm</New>
-</FormTemplates>
-</file>
-
-<file path=customXml/item2.xml><?xml version="1.0" encoding="utf-8"?>
-<p:properties xmlns:p="http://schemas.microsoft.com/office/2006/metadata/properties" xmlns:xsi="http://www.w3.org/2001/XMLSchema-instance" xmlns:pc="http://schemas.microsoft.com/office/infopath/2007/PartnerControls">
-  <documentManagement>
-    <gq7o xmlns="8e8c4003-89fe-4492-a337-2cdcb00edeb3" xsi:nil="true"/>
-    <New_x0020_Owner xmlns="8e8c4003-89fe-4492-a337-2cdcb00edeb3" xsi:nil="true"/>
-  </documentManagement>
-</p:properties>
-</file>
-
-<file path=customXml/item3.xml><?xml version="1.0" encoding="utf-8"?>
 <ct:contentTypeSchema xmlns:ct="http://schemas.microsoft.com/office/2006/metadata/contentType" xmlns:ma="http://schemas.microsoft.com/office/2006/metadata/properties/metaAttributes" ct:_="" ma:_="" ma:contentTypeName="Document" ma:contentTypeID="0x0101006B32893138124346B620E6DEB5F287E4" ma:contentTypeVersion="7" ma:contentTypeDescription="Create a new document." ma:contentTypeScope="" ma:versionID="85055e95c8e3d7590c1bb62d13fa6fbd">
   <xsd:schema xmlns:xsd="http://www.w3.org/2001/XMLSchema" xmlns:xs="http://www.w3.org/2001/XMLSchema" xmlns:p="http://schemas.microsoft.com/office/2006/metadata/properties" xmlns:ns2="8e8c4003-89fe-4492-a337-2cdcb00edeb3" xmlns:ns3="2e9464aa-c916-4ea8-aede-f7988d205450" xmlns:ns4="2ea8513e-ca77-4223-91d5-a99abe791793" targetNamespace="http://schemas.microsoft.com/office/2006/metadata/properties" ma:root="true" ma:fieldsID="54ed00de0a7096bc8f320d6d4e3aa9db" ns2:_="" ns3:_="" ns4:_="">
     <xsd:import namespace="8e8c4003-89fe-4492-a337-2cdcb00edeb3"/>
@@ -4818,25 +4823,25 @@
 </ct:contentTypeSchema>
 </file>
 
-<file path=customXml/itemProps1.xml><?xml version="1.0" encoding="utf-8"?>
-<ds:datastoreItem xmlns:ds="http://schemas.openxmlformats.org/officeDocument/2006/customXml" ds:itemID="{1C3B3420-7403-4D03-AD13-965433652E7F}">
-  <ds:schemaRefs>
-    <ds:schemaRef ds:uri="http://schemas.microsoft.com/sharepoint/v3/contenttype/forms"/>
-  </ds:schemaRefs>
-</ds:datastoreItem>
+<file path=customXml/item2.xml><?xml version="1.0" encoding="utf-8"?>
+<p:properties xmlns:p="http://schemas.microsoft.com/office/2006/metadata/properties" xmlns:xsi="http://www.w3.org/2001/XMLSchema-instance" xmlns:pc="http://schemas.microsoft.com/office/infopath/2007/PartnerControls">
+  <documentManagement>
+    <gq7o xmlns="8e8c4003-89fe-4492-a337-2cdcb00edeb3" xsi:nil="true"/>
+    <New_x0020_Owner xmlns="8e8c4003-89fe-4492-a337-2cdcb00edeb3" xsi:nil="true"/>
+  </documentManagement>
+</p:properties>
 </file>
 
-<file path=customXml/itemProps2.xml><?xml version="1.0" encoding="utf-8"?>
-<ds:datastoreItem xmlns:ds="http://schemas.openxmlformats.org/officeDocument/2006/customXml" ds:itemID="{905D1D37-8D1F-451B-B23D-031CEC24A351}">
-  <ds:schemaRefs>
-    <ds:schemaRef ds:uri="http://schemas.microsoft.com/office/2006/metadata/properties"/>
-    <ds:schemaRef ds:uri="http://schemas.microsoft.com/office/infopath/2007/PartnerControls"/>
-    <ds:schemaRef ds:uri="8e8c4003-89fe-4492-a337-2cdcb00edeb3"/>
-  </ds:schemaRefs>
-</ds:datastoreItem>
+<file path=customXml/item3.xml><?xml version="1.0" encoding="utf-8"?>
+<?mso-contentType ?>
+<FormTemplates xmlns="http://schemas.microsoft.com/sharepoint/v3/contenttype/forms">
+  <Display>DocumentLibraryForm</Display>
+  <Edit>DocumentLibraryForm</Edit>
+  <New>DocumentLibraryForm</New>
+</FormTemplates>
 </file>
 
-<file path=customXml/itemProps3.xml><?xml version="1.0" encoding="utf-8"?>
+<file path=customXml/itemProps1.xml><?xml version="1.0" encoding="utf-8"?>
 <ds:datastoreItem xmlns:ds="http://schemas.openxmlformats.org/officeDocument/2006/customXml" ds:itemID="{DE0BD23C-CE02-407D-9CE3-AE541CC5F973}">
   <ds:schemaRefs>
     <ds:schemaRef ds:uri="http://schemas.microsoft.com/office/2006/metadata/contentType"/>
@@ -4854,4 +4859,22 @@
     <ds:schemaRef ds:uri="http://schemas.microsoft.com/internal/obd"/>
   </ds:schemaRefs>
 </ds:datastoreItem>
+</file>
+
+<file path=customXml/itemProps2.xml><?xml version="1.0" encoding="utf-8"?>
+<ds:datastoreItem xmlns:ds="http://schemas.openxmlformats.org/officeDocument/2006/customXml" ds:itemID="{905D1D37-8D1F-451B-B23D-031CEC24A351}">
+  <ds:schemaRefs>
+    <ds:schemaRef ds:uri="http://schemas.microsoft.com/office/2006/metadata/properties"/>
+    <ds:schemaRef ds:uri="http://schemas.microsoft.com/office/infopath/2007/PartnerControls"/>
+    <ds:schemaRef ds:uri="8e8c4003-89fe-4492-a337-2cdcb00edeb3"/>
+  </ds:schemaRefs>
+</ds:datastoreItem>
+</file>
+
+<file path=customXml/itemProps3.xml><?xml version="1.0" encoding="utf-8"?>
+<ds:datastoreItem xmlns:ds="http://schemas.openxmlformats.org/officeDocument/2006/customXml" ds:itemID="{1C3B3420-7403-4D03-AD13-965433652E7F}">
+  <ds:schemaRefs>
+    <ds:schemaRef ds:uri="http://schemas.microsoft.com/sharepoint/v3/contenttype/forms"/>
+  </ds:schemaRefs>
+</ds:datastoreItem>
 </file>
</xml_diff>